<commit_message>
Updated User Stories and Timeline
</commit_message>
<xml_diff>
--- a/Documents/User Story.docx
+++ b/Documents/User Story.docx
@@ -1,6 +1,6 @@
 
 <file path=word/document.xml><?xml version="1.0" encoding="utf-8"?>
-<w:document xmlns:wpc="http://schemas.microsoft.com/office/word/2010/wordprocessingCanvas" xmlns:cx="http://schemas.microsoft.com/office/drawing/2014/chartex" xmlns:cx1="http://schemas.microsoft.com/office/drawing/2015/9/8/chartex" xmlns:mc="http://schemas.openxmlformats.org/markup-compatibility/2006" xmlns:o="urn:schemas-microsoft-com:office:office" xmlns:r="http://schemas.openxmlformats.org/officeDocument/2006/relationships" xmlns:m="http://schemas.openxmlformats.org/officeDocument/2006/math" xmlns:v="urn:schemas-microsoft-com:vml" xmlns:wp14="http://schemas.microsoft.com/office/word/2010/wordprocessingDrawing" xmlns:wp="http://schemas.openxmlformats.org/drawingml/2006/wordprocessingDrawing" xmlns:w10="urn:schemas-microsoft-com:office:word" xmlns:w="http://schemas.openxmlformats.org/wordprocessingml/2006/main" xmlns:w14="http://schemas.microsoft.com/office/word/2010/wordml" xmlns:w15="http://schemas.microsoft.com/office/word/2012/wordml" xmlns:w16se="http://schemas.microsoft.com/office/word/2015/wordml/symex" xmlns:wpg="http://schemas.microsoft.com/office/word/2010/wordprocessingGroup" xmlns:wpi="http://schemas.microsoft.com/office/word/2010/wordprocessingInk" xmlns:wne="http://schemas.microsoft.com/office/word/2006/wordml" xmlns:wps="http://schemas.microsoft.com/office/word/2010/wordprocessingShape" mc:Ignorable="w14 w15 w16se wp14">
+<w:document xmlns:wpc="http://schemas.microsoft.com/office/word/2010/wordprocessingCanvas" xmlns:mc="http://schemas.openxmlformats.org/markup-compatibility/2006" xmlns:o="urn:schemas-microsoft-com:office:office" xmlns:r="http://schemas.openxmlformats.org/officeDocument/2006/relationships" xmlns:m="http://schemas.openxmlformats.org/officeDocument/2006/math" xmlns:v="urn:schemas-microsoft-com:vml" xmlns:wp14="http://schemas.microsoft.com/office/word/2010/wordprocessingDrawing" xmlns:wp="http://schemas.openxmlformats.org/drawingml/2006/wordprocessingDrawing" xmlns:w10="urn:schemas-microsoft-com:office:word" xmlns:w="http://schemas.openxmlformats.org/wordprocessingml/2006/main" xmlns:w14="http://schemas.microsoft.com/office/word/2010/wordml" xmlns:wpg="http://schemas.microsoft.com/office/word/2010/wordprocessingGroup" xmlns:wpi="http://schemas.microsoft.com/office/word/2010/wordprocessingInk" xmlns:wne="http://schemas.microsoft.com/office/word/2006/wordml" xmlns:wps="http://schemas.microsoft.com/office/word/2010/wordprocessingShape" mc:Ignorable="w14 wp14">
   <w:body>
     <w:p>
       <w:pPr>
@@ -68,7 +68,21 @@
         <w:rPr>
           <w:sz w:val="24"/>
         </w:rPr>
-        <w:t>Description: As a student/user, I want to select a bus stop and be told when to leave so that I don’t have to wait too long at the stop for a bus.</w:t>
+        <w:t xml:space="preserve">Description: As a student/user, I want to select a bus stop and be told when to leave so that I </w:t>
+      </w:r>
+      <w:proofErr w:type="gramStart"/>
+      <w:r>
+        <w:rPr>
+          <w:sz w:val="24"/>
+        </w:rPr>
+        <w:t>don’t</w:t>
+      </w:r>
+      <w:proofErr w:type="gramEnd"/>
+      <w:r>
+        <w:rPr>
+          <w:sz w:val="24"/>
+        </w:rPr>
+        <w:t xml:space="preserve"> have to wait too long at the stop for a bus.</w:t>
       </w:r>
     </w:p>
     <w:p>
@@ -114,26 +128,60 @@
         <w:rPr>
           <w:sz w:val="24"/>
         </w:rPr>
-        <w:t>Title: Input a</w:t>
-      </w:r>
-      <w:r>
-        <w:rPr>
-          <w:sz w:val="24"/>
-        </w:rPr>
-        <w:t xml:space="preserve"> destination and be told when to leave</w:t>
-      </w:r>
-    </w:p>
-    <w:p>
-      <w:pPr>
-        <w:rPr>
-          <w:sz w:val="24"/>
-        </w:rPr>
-      </w:pPr>
-      <w:r>
-        <w:rPr>
-          <w:sz w:val="24"/>
-        </w:rPr>
-        <w:t>Description: As a commuter/user, I want to input a destination and be told when to leave and which stops to take so that I can get where I want to go without much waiting or foresight.</w:t>
+        <w:t>Title: Input a destination and be told when to leave</w:t>
+      </w:r>
+    </w:p>
+    <w:p>
+      <w:pPr>
+        <w:rPr>
+          <w:sz w:val="24"/>
+        </w:rPr>
+      </w:pPr>
+      <w:r>
+        <w:rPr>
+          <w:sz w:val="24"/>
+        </w:rPr>
+        <w:t xml:space="preserve">Description: As a commuter/user, I want to input a destination and </w:t>
+      </w:r>
+      <w:proofErr w:type="gramStart"/>
+      <w:r>
+        <w:rPr>
+          <w:sz w:val="24"/>
+        </w:rPr>
+        <w:t>be to</w:t>
+      </w:r>
+      <w:r>
+        <w:rPr>
+          <w:sz w:val="24"/>
+        </w:rPr>
+        <w:t>ld</w:t>
+      </w:r>
+      <w:proofErr w:type="gramEnd"/>
+      <w:r>
+        <w:rPr>
+          <w:sz w:val="24"/>
+        </w:rPr>
+        <w:t xml:space="preserve"> when to leave and </w:t>
+      </w:r>
+      <w:r>
+        <w:rPr>
+          <w:rFonts w:eastAsia="맑은 고딕" w:hint="eastAsia"/>
+          <w:sz w:val="24"/>
+          <w:lang w:eastAsia="ko-KR"/>
+        </w:rPr>
+        <w:t>the first bus</w:t>
+      </w:r>
+      <w:r>
+        <w:rPr>
+          <w:sz w:val="24"/>
+        </w:rPr>
+        <w:t xml:space="preserve"> stop</w:t>
+      </w:r>
+      <w:r>
+        <w:rPr>
+          <w:sz w:val="24"/>
+        </w:rPr>
+        <w:t xml:space="preserve"> to take so that I can get where I want to go without much waiting or foresight.</w:t>
       </w:r>
     </w:p>
     <w:p>
@@ -179,91 +227,34 @@
         <w:rPr>
           <w:sz w:val="24"/>
         </w:rPr>
-        <w:t>Title: Alert dep</w:t>
-      </w:r>
-      <w:r>
-        <w:rPr>
-          <w:sz w:val="24"/>
-        </w:rPr>
-        <w:t>ended on the transportation ways</w:t>
-      </w:r>
-    </w:p>
-    <w:p>
-      <w:pPr>
-        <w:rPr>
-          <w:sz w:val="24"/>
-        </w:rPr>
-      </w:pPr>
-      <w:r>
-        <w:rPr>
-          <w:sz w:val="24"/>
-        </w:rPr>
-        <w:t>Description: As a user, I want to set the alert depended on my selecting transportation way(e.g. Bicycling or Walking) so that I will not waste time for waiting at the bus stop if I get there earlier.(i.e. Bicycling is fast</w:t>
-      </w:r>
-      <w:r>
-        <w:rPr>
-          <w:sz w:val="24"/>
-        </w:rPr>
-        <w:t>er than walking).</w:t>
-      </w:r>
-    </w:p>
-    <w:p>
-      <w:pPr>
-        <w:rPr>
-          <w:sz w:val="24"/>
-        </w:rPr>
-      </w:pPr>
-    </w:p>
-    <w:p>
-      <w:pPr>
-        <w:rPr>
-          <w:sz w:val="24"/>
-        </w:rPr>
-      </w:pPr>
-    </w:p>
-    <w:p>
-      <w:pPr>
-        <w:rPr>
-          <w:b/>
-          <w:bCs/>
-          <w:color w:val="0000FF"/>
-          <w:sz w:val="24"/>
-        </w:rPr>
-      </w:pPr>
-      <w:r>
-        <w:rPr>
-          <w:b/>
-          <w:bCs/>
-          <w:color w:val="0000FF"/>
-          <w:sz w:val="24"/>
-        </w:rPr>
-        <w:t>User story 4:</w:t>
-      </w:r>
-    </w:p>
-    <w:p>
-      <w:pPr>
-        <w:rPr>
-          <w:sz w:val="24"/>
-        </w:rPr>
-      </w:pPr>
-      <w:r>
-        <w:rPr>
-          <w:sz w:val="24"/>
-        </w:rPr>
-        <w:t>Title: Setting the alert time</w:t>
-      </w:r>
-    </w:p>
-    <w:p>
-      <w:pPr>
-        <w:rPr>
-          <w:sz w:val="24"/>
-        </w:rPr>
-      </w:pPr>
-      <w:r>
-        <w:rPr>
-          <w:sz w:val="24"/>
-        </w:rPr>
-        <w:t>Description: As a user, I want to set the alert time at my own favorite so that I will not be disturbed by the alert too much earlier before the bus arrives at the stop.</w:t>
+        <w:t>Title: Alert depended on the transportation ways</w:t>
+      </w:r>
+    </w:p>
+    <w:p>
+      <w:pPr>
+        <w:rPr>
+          <w:sz w:val="24"/>
+        </w:rPr>
+      </w:pPr>
+      <w:r>
+        <w:rPr>
+          <w:sz w:val="24"/>
+        </w:rPr>
+        <w:t xml:space="preserve">Description: As a user, I want to set the alert depended on my selecting transportation </w:t>
+      </w:r>
+      <w:proofErr w:type="gramStart"/>
+      <w:r>
+        <w:rPr>
+          <w:sz w:val="24"/>
+        </w:rPr>
+        <w:t>way(</w:t>
+      </w:r>
+      <w:proofErr w:type="gramEnd"/>
+      <w:r>
+        <w:rPr>
+          <w:sz w:val="24"/>
+        </w:rPr>
+        <w:t>e.g. Bicycling or Walking) so that I will not waste time for waiting at the bus stop if I get there earlier.(i.e. Bicycling is faster than walking).</w:t>
       </w:r>
     </w:p>
     <w:p>
@@ -309,26 +300,80 @@
         <w:rPr>
           <w:sz w:val="24"/>
         </w:rPr>
-        <w:t>Title:</w:t>
-      </w:r>
-      <w:r>
-        <w:rPr>
-          <w:sz w:val="24"/>
-        </w:rPr>
-        <w:t xml:space="preserve"> Keep track of user location</w:t>
-      </w:r>
-    </w:p>
-    <w:p>
-      <w:pPr>
-        <w:rPr>
-          <w:sz w:val="24"/>
-        </w:rPr>
-      </w:pPr>
-      <w:r>
-        <w:rPr>
-          <w:sz w:val="24"/>
-        </w:rPr>
-        <w:t>Description: As a user, I want to keep track of my own location so that I can know how far is the bus stop from me.</w:t>
+        <w:t>Title: Keep track of user location</w:t>
+      </w:r>
+    </w:p>
+    <w:p>
+      <w:pPr>
+        <w:rPr>
+          <w:sz w:val="24"/>
+        </w:rPr>
+      </w:pPr>
+      <w:r>
+        <w:rPr>
+          <w:sz w:val="24"/>
+        </w:rPr>
+        <w:t>Descri</w:t>
+      </w:r>
+      <w:r>
+        <w:rPr>
+          <w:sz w:val="24"/>
+        </w:rPr>
+        <w:t xml:space="preserve">ption: As a user, I want to </w:t>
+      </w:r>
+      <w:r>
+        <w:rPr>
+          <w:rFonts w:eastAsia="맑은 고딕" w:hint="eastAsia"/>
+          <w:sz w:val="24"/>
+          <w:lang w:eastAsia="ko-KR"/>
+        </w:rPr>
+        <w:t>have a visual of</w:t>
+      </w:r>
+      <w:r>
+        <w:rPr>
+          <w:sz w:val="24"/>
+        </w:rPr>
+        <w:t xml:space="preserve"> my own locatio</w:t>
+      </w:r>
+      <w:r>
+        <w:rPr>
+          <w:sz w:val="24"/>
+        </w:rPr>
+        <w:t xml:space="preserve">n so that I </w:t>
+      </w:r>
+      <w:r>
+        <w:rPr>
+          <w:rFonts w:eastAsia="맑은 고딕" w:hint="eastAsia"/>
+          <w:sz w:val="24"/>
+          <w:lang w:eastAsia="ko-KR"/>
+        </w:rPr>
+        <w:t>can see</w:t>
+      </w:r>
+      <w:r>
+        <w:rPr>
+          <w:sz w:val="24"/>
+        </w:rPr>
+        <w:t xml:space="preserve"> how far </w:t>
+      </w:r>
+      <w:r>
+        <w:rPr>
+          <w:sz w:val="24"/>
+        </w:rPr>
+        <w:t>the bus stop</w:t>
+      </w:r>
+      <w:r>
+        <w:rPr>
+          <w:rFonts w:eastAsia="맑은 고딕" w:hint="eastAsia"/>
+          <w:sz w:val="24"/>
+          <w:lang w:eastAsia="ko-KR"/>
+        </w:rPr>
+        <w:t xml:space="preserve"> is</w:t>
+      </w:r>
+      <w:r>
+        <w:rPr>
+          <w:sz w:val="24"/>
+        </w:rPr>
+        <w:t xml:space="preserve"> from me.</w:t>
       </w:r>
     </w:p>
     <w:p>
@@ -367,20 +412,24 @@
     <w:p>
       <w:pPr>
         <w:rPr>
-          <w:sz w:val="24"/>
-        </w:rPr>
-      </w:pPr>
-      <w:r>
-        <w:rPr>
-          <w:sz w:val="24"/>
-        </w:rPr>
-        <w:t>Title: Limit map to only the county of San Diego</w:t>
-      </w:r>
-    </w:p>
-    <w:p>
-      <w:pPr>
-        <w:rPr>
-          <w:sz w:val="24"/>
+          <w:rFonts w:eastAsia="맑은 고딕" w:hint="eastAsia"/>
+          <w:sz w:val="24"/>
+          <w:lang w:eastAsia="ko-KR"/>
+        </w:rPr>
+      </w:pPr>
+      <w:r>
+        <w:rPr>
+          <w:sz w:val="24"/>
+        </w:rPr>
+        <w:t>Title: Limit map</w:t>
+      </w:r>
+    </w:p>
+    <w:p>
+      <w:pPr>
+        <w:rPr>
+          <w:rFonts w:eastAsia="맑은 고딕" w:hint="eastAsia"/>
+          <w:sz w:val="24"/>
+          <w:lang w:eastAsia="ko-KR"/>
         </w:rPr>
       </w:pPr>
       <w:r>
@@ -393,7 +442,37 @@
         <w:rPr>
           <w:sz w:val="24"/>
         </w:rPr>
-        <w:t xml:space="preserve"> only the county of San Diego so that the map is small, simple, and easy to look.</w:t>
+        <w:t xml:space="preserve"> only </w:t>
+      </w:r>
+      <w:r>
+        <w:rPr>
+          <w:rFonts w:eastAsia="맑은 고딕" w:hint="eastAsia"/>
+          <w:sz w:val="24"/>
+          <w:lang w:eastAsia="ko-KR"/>
+        </w:rPr>
+        <w:t>United States</w:t>
+      </w:r>
+      <w:r>
+        <w:rPr>
+          <w:sz w:val="24"/>
+        </w:rPr>
+        <w:t xml:space="preserve"> so that the map </w:t>
+      </w:r>
+      <w:r>
+        <w:rPr>
+          <w:rFonts w:eastAsia="맑은 고딕"/>
+          <w:sz w:val="24"/>
+          <w:lang w:eastAsia="ko-KR"/>
+        </w:rPr>
+        <w:t>does not</w:t>
+      </w:r>
+      <w:r>
+        <w:rPr>
+          <w:rFonts w:eastAsia="맑은 고딕" w:hint="eastAsia"/>
+          <w:sz w:val="24"/>
+          <w:lang w:eastAsia="ko-KR"/>
+        </w:rPr>
+        <w:t xml:space="preserve"> draw unreachable routes.</w:t>
       </w:r>
     </w:p>
     <w:p>
@@ -445,75 +524,38 @@
     <w:p>
       <w:pPr>
         <w:rPr>
-          <w:sz w:val="24"/>
-        </w:rPr>
-      </w:pPr>
-      <w:r>
-        <w:rPr>
-          <w:sz w:val="24"/>
-        </w:rPr>
-        <w:t>Description: As a user, I want to capture live feeds for all buses so that I can clearly see where the bus is.</w:t>
-      </w:r>
-    </w:p>
-    <w:p>
-      <w:pPr>
-        <w:rPr>
-          <w:b/>
-          <w:bCs/>
-          <w:color w:val="0000FF"/>
-          <w:sz w:val="24"/>
-        </w:rPr>
-      </w:pPr>
-      <w:r>
-        <w:rPr>
-          <w:b/>
-          <w:bCs/>
-          <w:color w:val="0000FF"/>
-          <w:sz w:val="24"/>
-        </w:rPr>
-        <w:lastRenderedPageBreak/>
-        <w:t>User st</w:t>
-      </w:r>
-      <w:r>
-        <w:rPr>
-          <w:b/>
-          <w:bCs/>
-          <w:color w:val="0000FF"/>
-          <w:sz w:val="24"/>
-        </w:rPr>
-        <w:t>ory 8:</w:t>
-      </w:r>
-    </w:p>
-    <w:p>
-      <w:pPr>
-        <w:rPr>
-          <w:sz w:val="24"/>
-        </w:rPr>
-      </w:pPr>
-      <w:r>
-        <w:rPr>
-          <w:sz w:val="24"/>
-        </w:rPr>
-        <w:t>Title: Capture all time with line at the stop</w:t>
-      </w:r>
-    </w:p>
-    <w:p>
-      <w:pPr>
-        <w:rPr>
-          <w:sz w:val="24"/>
-        </w:rPr>
-      </w:pPr>
-      <w:r>
-        <w:rPr>
-          <w:sz w:val="24"/>
-        </w:rPr>
-        <w:t>Description: As a user, I want to capture all time with line at the stop so that if the line is too long, I can choose another way to get to my destination. (Low priority)</w:t>
-      </w:r>
-    </w:p>
-    <w:p>
-      <w:pPr>
-        <w:rPr>
-          <w:sz w:val="24"/>
+          <w:rFonts w:eastAsia="맑은 고딕" w:hint="eastAsia"/>
+          <w:sz w:val="24"/>
+          <w:lang w:eastAsia="ko-KR"/>
+        </w:rPr>
+      </w:pPr>
+      <w:r>
+        <w:rPr>
+          <w:sz w:val="24"/>
+        </w:rPr>
+        <w:t>Description: As a user, I want to capture live feeds for all buses so that I c</w:t>
+      </w:r>
+      <w:r>
+        <w:rPr>
+          <w:sz w:val="24"/>
+        </w:rPr>
+        <w:t xml:space="preserve">an clearly </w:t>
+      </w:r>
+      <w:r>
+        <w:rPr>
+          <w:rFonts w:eastAsia="맑은 고딕" w:hint="eastAsia"/>
+          <w:sz w:val="24"/>
+          <w:lang w:eastAsia="ko-KR"/>
+        </w:rPr>
+        <w:t>know when the bus will arrive at the desired stop.</w:t>
+      </w:r>
+    </w:p>
+    <w:p>
+      <w:pPr>
+        <w:rPr>
+          <w:rFonts w:eastAsia="맑은 고딕" w:hint="eastAsia"/>
+          <w:sz w:val="24"/>
+          <w:lang w:eastAsia="ko-KR"/>
         </w:rPr>
       </w:pPr>
     </w:p>
@@ -553,35 +595,29 @@
         <w:rPr>
           <w:sz w:val="24"/>
         </w:rPr>
-        <w:t>Title: Interfac</w:t>
-      </w:r>
-      <w:r>
-        <w:rPr>
-          <w:sz w:val="24"/>
-        </w:rPr>
-        <w:t>e like “Uber”</w:t>
-      </w:r>
-    </w:p>
-    <w:p>
-      <w:pPr>
-        <w:rPr>
-          <w:sz w:val="24"/>
-        </w:rPr>
-      </w:pPr>
-      <w:r>
-        <w:rPr>
-          <w:sz w:val="24"/>
-        </w:rPr>
-        <w:t xml:space="preserve">Description: As a user, I want to have </w:t>
-      </w:r>
-      <w:proofErr w:type="spellStart"/>
-      <w:r>
-        <w:rPr>
-          <w:sz w:val="24"/>
-        </w:rPr>
-        <w:t>a</w:t>
-      </w:r>
-      <w:proofErr w:type="spellEnd"/>
+        <w:t>Title: Interface like “Uber”</w:t>
+      </w:r>
+    </w:p>
+    <w:p>
+      <w:pPr>
+        <w:rPr>
+          <w:sz w:val="24"/>
+        </w:rPr>
+      </w:pPr>
+      <w:r>
+        <w:rPr>
+          <w:sz w:val="24"/>
+        </w:rPr>
+        <w:t>Description: As a user, I want to have a</w:t>
+      </w:r>
+      <w:r>
+        <w:rPr>
+          <w:rFonts w:eastAsia="맑은 고딕" w:hint="eastAsia"/>
+          <w:sz w:val="24"/>
+          <w:lang w:eastAsia="ko-KR"/>
+        </w:rPr>
+        <w:t>n</w:t>
+      </w:r>
       <w:r>
         <w:rPr>
           <w:sz w:val="24"/>
@@ -619,7 +655,27 @@
           <w:color w:val="0000FF"/>
           <w:sz w:val="24"/>
         </w:rPr>
-        <w:t>User story 10:(Latest one, week 6)</w:t>
+        <w:t xml:space="preserve">User story </w:t>
+      </w:r>
+      <w:proofErr w:type="gramStart"/>
+      <w:r>
+        <w:rPr>
+          <w:b/>
+          <w:bCs/>
+          <w:color w:val="0000FF"/>
+          <w:sz w:val="24"/>
+        </w:rPr>
+        <w:t>10:</w:t>
+      </w:r>
+      <w:proofErr w:type="gramEnd"/>
+      <w:r>
+        <w:rPr>
+          <w:b/>
+          <w:bCs/>
+          <w:color w:val="0000FF"/>
+          <w:sz w:val="24"/>
+        </w:rPr>
+        <w:t>(Latest one, week 6)</w:t>
       </w:r>
     </w:p>
     <w:p>
@@ -645,55 +701,60 @@
         <w:rPr>
           <w:sz w:val="24"/>
         </w:rPr>
-        <w:t>Description: As</w:t>
-      </w:r>
-      <w:r>
-        <w:rPr>
-          <w:sz w:val="24"/>
-        </w:rPr>
-        <w:t xml:space="preserve"> a user, I want to separate the interface of MTS and UCSD shuttle so that it is easy for me to distinguish them.</w:t>
-      </w:r>
-    </w:p>
-    <w:p>
-      <w:pPr>
-        <w:rPr>
-          <w:sz w:val="24"/>
-        </w:rPr>
-      </w:pPr>
-    </w:p>
-    <w:p>
-      <w:pPr>
-        <w:rPr>
-          <w:sz w:val="24"/>
-        </w:rPr>
-      </w:pPr>
-    </w:p>
-    <w:p>
-      <w:pPr>
-        <w:rPr>
-          <w:b/>
-          <w:bCs/>
-          <w:color w:val="0000FF"/>
-          <w:sz w:val="24"/>
-        </w:rPr>
-      </w:pPr>
-      <w:r>
-        <w:rPr>
-          <w:b/>
-          <w:bCs/>
-          <w:color w:val="0000FF"/>
-          <w:sz w:val="24"/>
-        </w:rPr>
-        <w:t>User story 11</w:t>
-      </w:r>
-      <w:r>
-        <w:rPr>
-          <w:b/>
-          <w:bCs/>
-          <w:color w:val="0000FF"/>
-          <w:sz w:val="24"/>
-        </w:rPr>
-        <w:t>:(Latest one, week 6)</w:t>
+        <w:t>Description: As a user, I want to separate the interface of MTS and UCSD shuttle so that it is easy for me to distinguish them.</w:t>
+      </w:r>
+    </w:p>
+    <w:p>
+      <w:pPr>
+        <w:rPr>
+          <w:sz w:val="24"/>
+        </w:rPr>
+      </w:pPr>
+    </w:p>
+    <w:p>
+      <w:pPr>
+        <w:rPr>
+          <w:sz w:val="24"/>
+        </w:rPr>
+      </w:pPr>
+    </w:p>
+    <w:p>
+      <w:pPr>
+        <w:rPr>
+          <w:b/>
+          <w:bCs/>
+          <w:color w:val="0000FF"/>
+          <w:sz w:val="24"/>
+        </w:rPr>
+      </w:pPr>
+      <w:r>
+        <w:rPr>
+          <w:b/>
+          <w:bCs/>
+          <w:color w:val="0000FF"/>
+          <w:sz w:val="24"/>
+        </w:rPr>
+        <w:t xml:space="preserve">User story </w:t>
+      </w:r>
+      <w:proofErr w:type="gramStart"/>
+      <w:r>
+        <w:rPr>
+          <w:b/>
+          <w:bCs/>
+          <w:color w:val="0000FF"/>
+          <w:sz w:val="24"/>
+        </w:rPr>
+        <w:t>11:</w:t>
+      </w:r>
+      <w:proofErr w:type="gramEnd"/>
+      <w:r>
+        <w:rPr>
+          <w:b/>
+          <w:bCs/>
+          <w:color w:val="0000FF"/>
+          <w:sz w:val="24"/>
+        </w:rPr>
+        <w:t>(Latest one, week 6)</w:t>
       </w:r>
     </w:p>
     <w:p>
@@ -712,21 +773,14 @@
     <w:p>
       <w:pPr>
         <w:rPr>
-          <w:rFonts w:hint="eastAsia"/>
-          <w:sz w:val="24"/>
-        </w:rPr>
-      </w:pPr>
-      <w:r>
-        <w:rPr>
-          <w:sz w:val="24"/>
-        </w:rPr>
-        <w:t>Description: As a user, I want t</w:t>
-      </w:r>
-      <w:r>
-        <w:rPr>
-          <w:sz w:val="24"/>
-        </w:rPr>
-        <w:t>o capture the live time of UCSD shuttle, so that I do not need to spend time waiting at shuttle stop</w:t>
+          <w:sz w:val="24"/>
+        </w:rPr>
+      </w:pPr>
+      <w:r>
+        <w:rPr>
+          <w:sz w:val="24"/>
+        </w:rPr>
+        <w:t>Description: As a user, I want to capture the live time of UCSD shuttle, so that I do not need to spend time waiting a</w:t>
       </w:r>
       <w:bookmarkStart w:id="0" w:name="_GoBack"/>
       <w:bookmarkEnd w:id="0"/>
@@ -734,7 +788,7 @@
         <w:rPr>
           <w:sz w:val="24"/>
         </w:rPr>
-        <w:t>.</w:t>
+        <w:t>t shuttle stop.</w:t>
       </w:r>
     </w:p>
     <w:sectPr>
@@ -748,7 +802,7 @@
 </file>
 
 <file path=word/styles.xml><?xml version="1.0" encoding="utf-8"?>
-<w:styles xmlns:mc="http://schemas.openxmlformats.org/markup-compatibility/2006" xmlns:r="http://schemas.openxmlformats.org/officeDocument/2006/relationships" xmlns:w="http://schemas.openxmlformats.org/wordprocessingml/2006/main" xmlns:w14="http://schemas.microsoft.com/office/word/2010/wordml" xmlns:w15="http://schemas.microsoft.com/office/word/2012/wordml" xmlns:w16se="http://schemas.microsoft.com/office/word/2015/wordml/symex" mc:Ignorable="w14 w15 w16se">
+<w:styles xmlns:mc="http://schemas.openxmlformats.org/markup-compatibility/2006" xmlns:r="http://schemas.openxmlformats.org/officeDocument/2006/relationships" xmlns:w="http://schemas.openxmlformats.org/wordprocessingml/2006/main" xmlns:w14="http://schemas.microsoft.com/office/word/2010/wordml" mc:Ignorable="w14">
   <w:docDefaults>
     <w:rPrDefault>
       <w:rPr>
@@ -758,7 +812,7 @@
     </w:rPrDefault>
     <w:pPrDefault/>
   </w:docDefaults>
-  <w:latentStyles w:defLockedState="0" w:defUIPriority="0" w:defSemiHidden="0" w:defUnhideWhenUsed="0" w:defQFormat="0" w:count="371">
+  <w:latentStyles w:defLockedState="0" w:defUIPriority="0" w:defSemiHidden="0" w:defUnhideWhenUsed="0" w:defQFormat="0" w:count="267">
     <w:lsdException w:name="Normal" w:qFormat="1"/>
     <w:lsdException w:name="heading 1" w:qFormat="1"/>
     <w:lsdException w:name="heading 2" w:semiHidden="1" w:unhideWhenUsed="1" w:qFormat="1"/>
@@ -937,112 +991,8 @@
     <w:lsdException w:name="Book Title" w:uiPriority="33" w:qFormat="1"/>
     <w:lsdException w:name="Bibliography" w:semiHidden="1" w:uiPriority="37" w:unhideWhenUsed="1"/>
     <w:lsdException w:name="TOC Heading" w:semiHidden="1" w:uiPriority="39" w:unhideWhenUsed="1" w:qFormat="1"/>
-    <w:lsdException w:name="Plain Table 1" w:uiPriority="41"/>
-    <w:lsdException w:name="Plain Table 2" w:uiPriority="42"/>
-    <w:lsdException w:name="Plain Table 3" w:uiPriority="43"/>
-    <w:lsdException w:name="Plain Table 4" w:uiPriority="44"/>
-    <w:lsdException w:name="Plain Table 5" w:uiPriority="45"/>
-    <w:lsdException w:name="Grid Table Light" w:uiPriority="40"/>
-    <w:lsdException w:name="Grid Table 1 Light" w:uiPriority="46"/>
-    <w:lsdException w:name="Grid Table 2" w:uiPriority="47"/>
-    <w:lsdException w:name="Grid Table 3" w:uiPriority="48"/>
-    <w:lsdException w:name="Grid Table 4" w:uiPriority="49"/>
-    <w:lsdException w:name="Grid Table 5 Dark" w:uiPriority="50"/>
-    <w:lsdException w:name="Grid Table 6 Colorful" w:uiPriority="51"/>
-    <w:lsdException w:name="Grid Table 7 Colorful" w:uiPriority="52"/>
-    <w:lsdException w:name="Grid Table 1 Light Accent 1" w:uiPriority="46"/>
-    <w:lsdException w:name="Grid Table 2 Accent 1" w:uiPriority="47"/>
-    <w:lsdException w:name="Grid Table 3 Accent 1" w:uiPriority="48"/>
-    <w:lsdException w:name="Grid Table 4 Accent 1" w:uiPriority="49"/>
-    <w:lsdException w:name="Grid Table 5 Dark Accent 1" w:uiPriority="50"/>
-    <w:lsdException w:name="Grid Table 6 Colorful Accent 1" w:uiPriority="51"/>
-    <w:lsdException w:name="Grid Table 7 Colorful Accent 1" w:uiPriority="52"/>
-    <w:lsdException w:name="Grid Table 1 Light Accent 2" w:uiPriority="46"/>
-    <w:lsdException w:name="Grid Table 2 Accent 2" w:uiPriority="47"/>
-    <w:lsdException w:name="Grid Table 3 Accent 2" w:uiPriority="48"/>
-    <w:lsdException w:name="Grid Table 4 Accent 2" w:uiPriority="49"/>
-    <w:lsdException w:name="Grid Table 5 Dark Accent 2" w:uiPriority="50"/>
-    <w:lsdException w:name="Grid Table 6 Colorful Accent 2" w:uiPriority="51"/>
-    <w:lsdException w:name="Grid Table 7 Colorful Accent 2" w:uiPriority="52"/>
-    <w:lsdException w:name="Grid Table 1 Light Accent 3" w:uiPriority="46"/>
-    <w:lsdException w:name="Grid Table 2 Accent 3" w:uiPriority="47"/>
-    <w:lsdException w:name="Grid Table 3 Accent 3" w:uiPriority="48"/>
-    <w:lsdException w:name="Grid Table 4 Accent 3" w:uiPriority="49"/>
-    <w:lsdException w:name="Grid Table 5 Dark Accent 3" w:uiPriority="50"/>
-    <w:lsdException w:name="Grid Table 6 Colorful Accent 3" w:uiPriority="51"/>
-    <w:lsdException w:name="Grid Table 7 Colorful Accent 3" w:uiPriority="52"/>
-    <w:lsdException w:name="Grid Table 1 Light Accent 4" w:uiPriority="46"/>
-    <w:lsdException w:name="Grid Table 2 Accent 4" w:uiPriority="47"/>
-    <w:lsdException w:name="Grid Table 3 Accent 4" w:uiPriority="48"/>
-    <w:lsdException w:name="Grid Table 4 Accent 4" w:uiPriority="49"/>
-    <w:lsdException w:name="Grid Table 5 Dark Accent 4" w:uiPriority="50"/>
-    <w:lsdException w:name="Grid Table 6 Colorful Accent 4" w:uiPriority="51"/>
-    <w:lsdException w:name="Grid Table 7 Colorful Accent 4" w:uiPriority="52"/>
-    <w:lsdException w:name="Grid Table 1 Light Accent 5" w:uiPriority="46"/>
-    <w:lsdException w:name="Grid Table 2 Accent 5" w:uiPriority="47"/>
-    <w:lsdException w:name="Grid Table 3 Accent 5" w:uiPriority="48"/>
-    <w:lsdException w:name="Grid Table 4 Accent 5" w:uiPriority="49"/>
-    <w:lsdException w:name="Grid Table 5 Dark Accent 5" w:uiPriority="50"/>
-    <w:lsdException w:name="Grid Table 6 Colorful Accent 5" w:uiPriority="51"/>
-    <w:lsdException w:name="Grid Table 7 Colorful Accent 5" w:uiPriority="52"/>
-    <w:lsdException w:name="Grid Table 1 Light Accent 6" w:uiPriority="46"/>
-    <w:lsdException w:name="Grid Table 2 Accent 6" w:uiPriority="47"/>
-    <w:lsdException w:name="Grid Table 3 Accent 6" w:uiPriority="48"/>
-    <w:lsdException w:name="Grid Table 4 Accent 6" w:uiPriority="49"/>
-    <w:lsdException w:name="Grid Table 5 Dark Accent 6" w:uiPriority="50"/>
-    <w:lsdException w:name="Grid Table 6 Colorful Accent 6" w:uiPriority="51"/>
-    <w:lsdException w:name="Grid Table 7 Colorful Accent 6" w:uiPriority="52"/>
-    <w:lsdException w:name="List Table 1 Light" w:uiPriority="46"/>
-    <w:lsdException w:name="List Table 2" w:uiPriority="47"/>
-    <w:lsdException w:name="List Table 3" w:uiPriority="48"/>
-    <w:lsdException w:name="List Table 4" w:uiPriority="49"/>
-    <w:lsdException w:name="List Table 5 Dark" w:uiPriority="50"/>
-    <w:lsdException w:name="List Table 6 Colorful" w:uiPriority="51"/>
-    <w:lsdException w:name="List Table 7 Colorful" w:uiPriority="52"/>
-    <w:lsdException w:name="List Table 1 Light Accent 1" w:uiPriority="46"/>
-    <w:lsdException w:name="List Table 2 Accent 1" w:uiPriority="47"/>
-    <w:lsdException w:name="List Table 3 Accent 1" w:uiPriority="48"/>
-    <w:lsdException w:name="List Table 4 Accent 1" w:uiPriority="49"/>
-    <w:lsdException w:name="List Table 5 Dark Accent 1" w:uiPriority="50"/>
-    <w:lsdException w:name="List Table 6 Colorful Accent 1" w:uiPriority="51"/>
-    <w:lsdException w:name="List Table 7 Colorful Accent 1" w:uiPriority="52"/>
-    <w:lsdException w:name="List Table 1 Light Accent 2" w:uiPriority="46"/>
-    <w:lsdException w:name="List Table 2 Accent 2" w:uiPriority="47"/>
-    <w:lsdException w:name="List Table 3 Accent 2" w:uiPriority="48"/>
-    <w:lsdException w:name="List Table 4 Accent 2" w:uiPriority="49"/>
-    <w:lsdException w:name="List Table 5 Dark Accent 2" w:uiPriority="50"/>
-    <w:lsdException w:name="List Table 6 Colorful Accent 2" w:uiPriority="51"/>
-    <w:lsdException w:name="List Table 7 Colorful Accent 2" w:uiPriority="52"/>
-    <w:lsdException w:name="List Table 1 Light Accent 3" w:uiPriority="46"/>
-    <w:lsdException w:name="List Table 2 Accent 3" w:uiPriority="47"/>
-    <w:lsdException w:name="List Table 3 Accent 3" w:uiPriority="48"/>
-    <w:lsdException w:name="List Table 4 Accent 3" w:uiPriority="49"/>
-    <w:lsdException w:name="List Table 5 Dark Accent 3" w:uiPriority="50"/>
-    <w:lsdException w:name="List Table 6 Colorful Accent 3" w:uiPriority="51"/>
-    <w:lsdException w:name="List Table 7 Colorful Accent 3" w:uiPriority="52"/>
-    <w:lsdException w:name="List Table 1 Light Accent 4" w:uiPriority="46"/>
-    <w:lsdException w:name="List Table 2 Accent 4" w:uiPriority="47"/>
-    <w:lsdException w:name="List Table 3 Accent 4" w:uiPriority="48"/>
-    <w:lsdException w:name="List Table 4 Accent 4" w:uiPriority="49"/>
-    <w:lsdException w:name="List Table 5 Dark Accent 4" w:uiPriority="50"/>
-    <w:lsdException w:name="List Table 6 Colorful Accent 4" w:uiPriority="51"/>
-    <w:lsdException w:name="List Table 7 Colorful Accent 4" w:uiPriority="52"/>
-    <w:lsdException w:name="List Table 1 Light Accent 5" w:uiPriority="46"/>
-    <w:lsdException w:name="List Table 2 Accent 5" w:uiPriority="47"/>
-    <w:lsdException w:name="List Table 3 Accent 5" w:uiPriority="48"/>
-    <w:lsdException w:name="List Table 4 Accent 5" w:uiPriority="49"/>
-    <w:lsdException w:name="List Table 5 Dark Accent 5" w:uiPriority="50"/>
-    <w:lsdException w:name="List Table 6 Colorful Accent 5" w:uiPriority="51"/>
-    <w:lsdException w:name="List Table 7 Colorful Accent 5" w:uiPriority="52"/>
-    <w:lsdException w:name="List Table 1 Light Accent 6" w:uiPriority="46"/>
-    <w:lsdException w:name="List Table 2 Accent 6" w:uiPriority="47"/>
-    <w:lsdException w:name="List Table 3 Accent 6" w:uiPriority="48"/>
-    <w:lsdException w:name="List Table 4 Accent 6" w:uiPriority="49"/>
-    <w:lsdException w:name="List Table 5 Dark Accent 6" w:uiPriority="50"/>
-    <w:lsdException w:name="List Table 6 Colorful Accent 6" w:uiPriority="51"/>
-    <w:lsdException w:name="List Table 7 Colorful Accent 6" w:uiPriority="52"/>
   </w:latentStyles>
-  <w:style w:type="paragraph" w:default="1" w:styleId="a">
+  <w:style w:type="paragraph" w:default="1" w:styleId="Normal">
     <w:name w:val="Normal"/>
     <w:qFormat/>
     <w:pPr>
@@ -1055,13 +1005,13 @@
       <w:szCs w:val="24"/>
     </w:rPr>
   </w:style>
-  <w:style w:type="character" w:default="1" w:styleId="a0">
+  <w:style w:type="character" w:default="1" w:styleId="DefaultParagraphFont">
     <w:name w:val="Default Paragraph Font"/>
     <w:uiPriority w:val="1"/>
     <w:semiHidden/>
     <w:unhideWhenUsed/>
   </w:style>
-  <w:style w:type="table" w:default="1" w:styleId="a1">
+  <w:style w:type="table" w:default="1" w:styleId="TableNormal">
     <w:name w:val="Normal Table"/>
     <w:uiPriority w:val="99"/>
     <w:semiHidden/>
@@ -1076,7 +1026,241 @@
       </w:tblCellMar>
     </w:tblPr>
   </w:style>
-  <w:style w:type="numbering" w:default="1" w:styleId="a2">
+  <w:style w:type="numbering" w:default="1" w:styleId="NoList">
+    <w:name w:val="No List"/>
+    <w:uiPriority w:val="99"/>
+    <w:semiHidden/>
+    <w:unhideWhenUsed/>
+  </w:style>
+</w:styles>
+</file>
+
+<file path=word/stylesWithEffects.xml><?xml version="1.0" encoding="utf-8"?>
+<w:styles xmlns:wpc="http://schemas.microsoft.com/office/word/2010/wordprocessingCanvas" xmlns:mc="http://schemas.openxmlformats.org/markup-compatibility/2006" xmlns:o="urn:schemas-microsoft-com:office:office" xmlns:r="http://schemas.openxmlformats.org/officeDocument/2006/relationships" xmlns:m="http://schemas.openxmlformats.org/officeDocument/2006/math" xmlns:v="urn:schemas-microsoft-com:vml" xmlns:wp14="http://schemas.microsoft.com/office/word/2010/wordprocessingDrawing" xmlns:wp="http://schemas.openxmlformats.org/drawingml/2006/wordprocessingDrawing" xmlns:w10="urn:schemas-microsoft-com:office:word" xmlns:w="http://schemas.openxmlformats.org/wordprocessingml/2006/main" xmlns:w14="http://schemas.microsoft.com/office/word/2010/wordml" xmlns:wpg="http://schemas.microsoft.com/office/word/2010/wordprocessingGroup" xmlns:wpi="http://schemas.microsoft.com/office/word/2010/wordprocessingInk" xmlns:wne="http://schemas.microsoft.com/office/word/2006/wordml" xmlns:wps="http://schemas.microsoft.com/office/word/2010/wordprocessingShape" mc:Ignorable="w14 wp14">
+  <w:docDefaults>
+    <w:rPrDefault>
+      <w:rPr>
+        <w:rFonts w:asciiTheme="minorHAnsi" w:eastAsiaTheme="minorEastAsia" w:hAnsiTheme="minorHAnsi" w:cstheme="minorBidi"/>
+        <w:lang w:val="en-US" w:eastAsia="zh-CN" w:bidi="ar-SA"/>
+      </w:rPr>
+    </w:rPrDefault>
+    <w:pPrDefault/>
+  </w:docDefaults>
+  <w:latentStyles w:defLockedState="0" w:defUIPriority="0" w:defSemiHidden="0" w:defUnhideWhenUsed="0" w:defQFormat="0" w:count="267">
+    <w:lsdException w:name="Normal" w:qFormat="1"/>
+    <w:lsdException w:name="heading 1" w:qFormat="1"/>
+    <w:lsdException w:name="heading 2" w:semiHidden="1" w:unhideWhenUsed="1" w:qFormat="1"/>
+    <w:lsdException w:name="heading 3" w:semiHidden="1" w:unhideWhenUsed="1" w:qFormat="1"/>
+    <w:lsdException w:name="heading 4" w:semiHidden="1" w:unhideWhenUsed="1" w:qFormat="1"/>
+    <w:lsdException w:name="heading 5" w:semiHidden="1" w:unhideWhenUsed="1" w:qFormat="1"/>
+    <w:lsdException w:name="heading 6" w:semiHidden="1" w:unhideWhenUsed="1" w:qFormat="1"/>
+    <w:lsdException w:name="heading 7" w:semiHidden="1" w:unhideWhenUsed="1" w:qFormat="1"/>
+    <w:lsdException w:name="heading 8" w:semiHidden="1" w:unhideWhenUsed="1" w:qFormat="1"/>
+    <w:lsdException w:name="heading 9" w:semiHidden="1" w:unhideWhenUsed="1" w:qFormat="1"/>
+    <w:lsdException w:name="caption" w:semiHidden="1" w:unhideWhenUsed="1" w:qFormat="1"/>
+    <w:lsdException w:name="Title" w:qFormat="1"/>
+    <w:lsdException w:name="Default Paragraph Font" w:semiHidden="1"/>
+    <w:lsdException w:name="Subtitle" w:qFormat="1"/>
+    <w:lsdException w:name="Strong" w:qFormat="1"/>
+    <w:lsdException w:name="Emphasis" w:qFormat="1"/>
+    <w:lsdException w:name="HTML Top of Form" w:semiHidden="1" w:uiPriority="99" w:unhideWhenUsed="1"/>
+    <w:lsdException w:name="HTML Bottom of Form" w:semiHidden="1" w:uiPriority="99" w:unhideWhenUsed="1"/>
+    <w:lsdException w:name="Normal Table" w:semiHidden="1" w:unhideWhenUsed="1"/>
+    <w:lsdException w:name="No List" w:semiHidden="1" w:uiPriority="99" w:unhideWhenUsed="1"/>
+    <w:lsdException w:name="Outline List 1" w:semiHidden="1" w:uiPriority="99" w:unhideWhenUsed="1"/>
+    <w:lsdException w:name="Outline List 2" w:semiHidden="1" w:uiPriority="99" w:unhideWhenUsed="1"/>
+    <w:lsdException w:name="Outline List 3" w:semiHidden="1" w:uiPriority="99" w:unhideWhenUsed="1"/>
+    <w:lsdException w:name="Table Simple 1" w:semiHidden="1" w:unhideWhenUsed="1"/>
+    <w:lsdException w:name="Table Simple 2" w:semiHidden="1" w:unhideWhenUsed="1"/>
+    <w:lsdException w:name="Table Simple 3" w:semiHidden="1" w:unhideWhenUsed="1"/>
+    <w:lsdException w:name="Table Classic 1" w:semiHidden="1" w:unhideWhenUsed="1"/>
+    <w:lsdException w:name="Table Classic 2" w:semiHidden="1" w:unhideWhenUsed="1"/>
+    <w:lsdException w:name="Table Classic 3" w:semiHidden="1" w:unhideWhenUsed="1"/>
+    <w:lsdException w:name="Table Classic 4" w:semiHidden="1" w:unhideWhenUsed="1"/>
+    <w:lsdException w:name="Table Colorful 1" w:semiHidden="1" w:unhideWhenUsed="1"/>
+    <w:lsdException w:name="Table Colorful 2" w:semiHidden="1" w:unhideWhenUsed="1"/>
+    <w:lsdException w:name="Table Colorful 3" w:semiHidden="1" w:unhideWhenUsed="1"/>
+    <w:lsdException w:name="Table Columns 1" w:semiHidden="1" w:unhideWhenUsed="1"/>
+    <w:lsdException w:name="Table Columns 2" w:semiHidden="1" w:unhideWhenUsed="1"/>
+    <w:lsdException w:name="Table Columns 3" w:semiHidden="1" w:unhideWhenUsed="1"/>
+    <w:lsdException w:name="Table Columns 4" w:semiHidden="1" w:unhideWhenUsed="1"/>
+    <w:lsdException w:name="Table Columns 5" w:semiHidden="1" w:unhideWhenUsed="1"/>
+    <w:lsdException w:name="Table Grid 1" w:semiHidden="1" w:unhideWhenUsed="1"/>
+    <w:lsdException w:name="Table Grid 2" w:semiHidden="1" w:unhideWhenUsed="1"/>
+    <w:lsdException w:name="Table Grid 3" w:semiHidden="1" w:unhideWhenUsed="1"/>
+    <w:lsdException w:name="Table Grid 4" w:semiHidden="1" w:unhideWhenUsed="1"/>
+    <w:lsdException w:name="Table Grid 5" w:semiHidden="1" w:unhideWhenUsed="1"/>
+    <w:lsdException w:name="Table Grid 6" w:semiHidden="1" w:unhideWhenUsed="1"/>
+    <w:lsdException w:name="Table Grid 7" w:semiHidden="1" w:unhideWhenUsed="1"/>
+    <w:lsdException w:name="Table Grid 8" w:semiHidden="1" w:unhideWhenUsed="1"/>
+    <w:lsdException w:name="Table List 1" w:semiHidden="1" w:unhideWhenUsed="1"/>
+    <w:lsdException w:name="Table List 2" w:semiHidden="1" w:unhideWhenUsed="1"/>
+    <w:lsdException w:name="Table List 3" w:semiHidden="1" w:unhideWhenUsed="1"/>
+    <w:lsdException w:name="Table List 4" w:semiHidden="1" w:unhideWhenUsed="1"/>
+    <w:lsdException w:name="Table List 5" w:semiHidden="1" w:unhideWhenUsed="1"/>
+    <w:lsdException w:name="Table List 6" w:semiHidden="1" w:unhideWhenUsed="1"/>
+    <w:lsdException w:name="Table List 7" w:semiHidden="1" w:unhideWhenUsed="1"/>
+    <w:lsdException w:name="Table List 8" w:semiHidden="1" w:unhideWhenUsed="1"/>
+    <w:lsdException w:name="Table 3D effects 1" w:semiHidden="1" w:unhideWhenUsed="1"/>
+    <w:lsdException w:name="Table 3D effects 2" w:semiHidden="1" w:unhideWhenUsed="1"/>
+    <w:lsdException w:name="Table 3D effects 3" w:semiHidden="1" w:unhideWhenUsed="1"/>
+    <w:lsdException w:name="Table Contemporary" w:semiHidden="1" w:unhideWhenUsed="1"/>
+    <w:lsdException w:name="Table Elegant" w:semiHidden="1" w:unhideWhenUsed="1"/>
+    <w:lsdException w:name="Table Professional" w:semiHidden="1" w:unhideWhenUsed="1"/>
+    <w:lsdException w:name="Table Subtle 1" w:semiHidden="1" w:unhideWhenUsed="1"/>
+    <w:lsdException w:name="Table Subtle 2" w:semiHidden="1" w:unhideWhenUsed="1"/>
+    <w:lsdException w:name="Table Web 1" w:semiHidden="1" w:unhideWhenUsed="1"/>
+    <w:lsdException w:name="Table Web 2" w:semiHidden="1" w:unhideWhenUsed="1"/>
+    <w:lsdException w:name="Table Web 3" w:semiHidden="1" w:unhideWhenUsed="1"/>
+    <w:lsdException w:name="Table Grid" w:semiHidden="1" w:unhideWhenUsed="1"/>
+    <w:lsdException w:name="Table Theme" w:semiHidden="1" w:unhideWhenUsed="1"/>
+    <w:lsdException w:name="Placeholder Text" w:semiHidden="1" w:uiPriority="99"/>
+    <w:lsdException w:name="No Spacing" w:uiPriority="99"/>
+    <w:lsdException w:name="Light Shading" w:uiPriority="60"/>
+    <w:lsdException w:name="Light List" w:uiPriority="61"/>
+    <w:lsdException w:name="Light Grid" w:uiPriority="62"/>
+    <w:lsdException w:name="Medium Shading 1" w:uiPriority="63"/>
+    <w:lsdException w:name="Medium Shading 2" w:uiPriority="64"/>
+    <w:lsdException w:name="Medium List 1" w:uiPriority="65"/>
+    <w:lsdException w:name="Medium List 2" w:uiPriority="66"/>
+    <w:lsdException w:name="Medium Grid 1" w:uiPriority="67"/>
+    <w:lsdException w:name="Medium Grid 2" w:uiPriority="68"/>
+    <w:lsdException w:name="Medium Grid 3" w:uiPriority="69"/>
+    <w:lsdException w:name="Dark List" w:uiPriority="70"/>
+    <w:lsdException w:name="Colorful Shading" w:uiPriority="71"/>
+    <w:lsdException w:name="Colorful List" w:uiPriority="72"/>
+    <w:lsdException w:name="Colorful Grid" w:uiPriority="73"/>
+    <w:lsdException w:name="Light Shading Accent 1" w:uiPriority="60"/>
+    <w:lsdException w:name="Light List Accent 1" w:uiPriority="61"/>
+    <w:lsdException w:name="Light Grid Accent 1" w:uiPriority="62"/>
+    <w:lsdException w:name="Medium Shading 1 Accent 1" w:uiPriority="63"/>
+    <w:lsdException w:name="Medium Shading 2 Accent 1" w:uiPriority="64"/>
+    <w:lsdException w:name="Medium List 1 Accent 1" w:uiPriority="65"/>
+    <w:lsdException w:name="Revision" w:semiHidden="1" w:uiPriority="99"/>
+    <w:lsdException w:name="List Paragraph" w:uiPriority="99"/>
+    <w:lsdException w:name="Quote" w:uiPriority="99"/>
+    <w:lsdException w:name="Intense Quote" w:uiPriority="99"/>
+    <w:lsdException w:name="Medium List 2 Accent 1" w:uiPriority="66"/>
+    <w:lsdException w:name="Medium Grid 1 Accent 1" w:uiPriority="67"/>
+    <w:lsdException w:name="Medium Grid 2 Accent 1" w:uiPriority="68"/>
+    <w:lsdException w:name="Medium Grid 3 Accent 1" w:uiPriority="69"/>
+    <w:lsdException w:name="Dark List Accent 1" w:uiPriority="70"/>
+    <w:lsdException w:name="Colorful Shading Accent 1" w:uiPriority="71"/>
+    <w:lsdException w:name="Colorful List Accent 1" w:uiPriority="72"/>
+    <w:lsdException w:name="Colorful Grid Accent 1" w:uiPriority="73"/>
+    <w:lsdException w:name="Light Shading Accent 2" w:uiPriority="60"/>
+    <w:lsdException w:name="Light List Accent 2" w:uiPriority="61"/>
+    <w:lsdException w:name="Light Grid Accent 2" w:uiPriority="62"/>
+    <w:lsdException w:name="Medium Shading 1 Accent 2" w:uiPriority="63"/>
+    <w:lsdException w:name="Medium Shading 2 Accent 2" w:uiPriority="64"/>
+    <w:lsdException w:name="Medium List 1 Accent 2" w:uiPriority="65"/>
+    <w:lsdException w:name="Medium List 2 Accent 2" w:uiPriority="66"/>
+    <w:lsdException w:name="Medium Grid 1 Accent 2" w:uiPriority="67"/>
+    <w:lsdException w:name="Medium Grid 2 Accent 2" w:uiPriority="68"/>
+    <w:lsdException w:name="Medium Grid 3 Accent 2" w:uiPriority="69"/>
+    <w:lsdException w:name="Dark List Accent 2" w:uiPriority="70"/>
+    <w:lsdException w:name="Colorful Shading Accent 2" w:uiPriority="71"/>
+    <w:lsdException w:name="Colorful List Accent 2" w:uiPriority="72"/>
+    <w:lsdException w:name="Colorful Grid Accent 2" w:uiPriority="73"/>
+    <w:lsdException w:name="Light Shading Accent 3" w:uiPriority="60"/>
+    <w:lsdException w:name="Light List Accent 3" w:uiPriority="61"/>
+    <w:lsdException w:name="Light Grid Accent 3" w:uiPriority="62"/>
+    <w:lsdException w:name="Medium Shading 1 Accent 3" w:uiPriority="63"/>
+    <w:lsdException w:name="Medium Shading 2 Accent 3" w:uiPriority="64"/>
+    <w:lsdException w:name="Medium List 1 Accent 3" w:uiPriority="65"/>
+    <w:lsdException w:name="Medium List 2 Accent 3" w:uiPriority="66"/>
+    <w:lsdException w:name="Medium Grid 1 Accent 3" w:uiPriority="67"/>
+    <w:lsdException w:name="Medium Grid 2 Accent 3" w:uiPriority="68"/>
+    <w:lsdException w:name="Medium Grid 3 Accent 3" w:uiPriority="69"/>
+    <w:lsdException w:name="Dark List Accent 3" w:uiPriority="70"/>
+    <w:lsdException w:name="Colorful Shading Accent 3" w:uiPriority="71"/>
+    <w:lsdException w:name="Colorful List Accent 3" w:uiPriority="72"/>
+    <w:lsdException w:name="Colorful Grid Accent 3" w:uiPriority="73"/>
+    <w:lsdException w:name="Light Shading Accent 4" w:uiPriority="60"/>
+    <w:lsdException w:name="Light List Accent 4" w:uiPriority="61"/>
+    <w:lsdException w:name="Light Grid Accent 4" w:uiPriority="62"/>
+    <w:lsdException w:name="Medium Shading 1 Accent 4" w:uiPriority="63"/>
+    <w:lsdException w:name="Medium Shading 2 Accent 4" w:uiPriority="64"/>
+    <w:lsdException w:name="Medium List 1 Accent 4" w:uiPriority="65"/>
+    <w:lsdException w:name="Medium List 2 Accent 4" w:uiPriority="66"/>
+    <w:lsdException w:name="Medium Grid 1 Accent 4" w:uiPriority="67"/>
+    <w:lsdException w:name="Medium Grid 2 Accent 4" w:uiPriority="68"/>
+    <w:lsdException w:name="Medium Grid 3 Accent 4" w:uiPriority="69"/>
+    <w:lsdException w:name="Dark List Accent 4" w:uiPriority="70"/>
+    <w:lsdException w:name="Colorful Shading Accent 4" w:uiPriority="71"/>
+    <w:lsdException w:name="Colorful List Accent 4" w:uiPriority="72"/>
+    <w:lsdException w:name="Colorful Grid Accent 4" w:uiPriority="73"/>
+    <w:lsdException w:name="Light Shading Accent 5" w:uiPriority="60"/>
+    <w:lsdException w:name="Light List Accent 5" w:uiPriority="61"/>
+    <w:lsdException w:name="Light Grid Accent 5" w:uiPriority="62"/>
+    <w:lsdException w:name="Medium Shading 1 Accent 5" w:uiPriority="63"/>
+    <w:lsdException w:name="Medium Shading 2 Accent 5" w:uiPriority="64"/>
+    <w:lsdException w:name="Medium List 1 Accent 5" w:uiPriority="65"/>
+    <w:lsdException w:name="Medium List 2 Accent 5" w:uiPriority="66"/>
+    <w:lsdException w:name="Medium Grid 1 Accent 5" w:uiPriority="67"/>
+    <w:lsdException w:name="Medium Grid 2 Accent 5" w:uiPriority="68"/>
+    <w:lsdException w:name="Medium Grid 3 Accent 5" w:uiPriority="69"/>
+    <w:lsdException w:name="Dark List Accent 5" w:uiPriority="70"/>
+    <w:lsdException w:name="Colorful Shading Accent 5" w:uiPriority="71"/>
+    <w:lsdException w:name="Colorful List Accent 5" w:uiPriority="72"/>
+    <w:lsdException w:name="Colorful Grid Accent 5" w:uiPriority="73"/>
+    <w:lsdException w:name="Light Shading Accent 6" w:uiPriority="60"/>
+    <w:lsdException w:name="Light List Accent 6" w:uiPriority="61"/>
+    <w:lsdException w:name="Light Grid Accent 6" w:uiPriority="62"/>
+    <w:lsdException w:name="Medium Shading 1 Accent 6" w:uiPriority="63"/>
+    <w:lsdException w:name="Medium Shading 2 Accent 6" w:uiPriority="64"/>
+    <w:lsdException w:name="Medium List 1 Accent 6" w:uiPriority="65"/>
+    <w:lsdException w:name="Medium List 2 Accent 6" w:uiPriority="66"/>
+    <w:lsdException w:name="Medium Grid 1 Accent 6" w:uiPriority="67"/>
+    <w:lsdException w:name="Medium Grid 2 Accent 6" w:uiPriority="68"/>
+    <w:lsdException w:name="Medium Grid 3 Accent 6" w:uiPriority="69"/>
+    <w:lsdException w:name="Dark List Accent 6" w:uiPriority="70"/>
+    <w:lsdException w:name="Colorful Shading Accent 6" w:uiPriority="71"/>
+    <w:lsdException w:name="Colorful List Accent 6" w:uiPriority="72"/>
+    <w:lsdException w:name="Colorful Grid Accent 6" w:uiPriority="73"/>
+    <w:lsdException w:name="Subtle Emphasis" w:uiPriority="19" w:qFormat="1"/>
+    <w:lsdException w:name="Intense Emphasis" w:uiPriority="21" w:qFormat="1"/>
+    <w:lsdException w:name="Subtle Reference" w:uiPriority="31" w:qFormat="1"/>
+    <w:lsdException w:name="Intense Reference" w:uiPriority="32" w:qFormat="1"/>
+    <w:lsdException w:name="Book Title" w:uiPriority="33" w:qFormat="1"/>
+    <w:lsdException w:name="Bibliography" w:semiHidden="1" w:uiPriority="37" w:unhideWhenUsed="1"/>
+    <w:lsdException w:name="TOC Heading" w:semiHidden="1" w:uiPriority="39" w:unhideWhenUsed="1" w:qFormat="1"/>
+  </w:latentStyles>
+  <w:style w:type="paragraph" w:default="1" w:styleId="Normal">
+    <w:name w:val="Normal"/>
+    <w:qFormat/>
+    <w:pPr>
+      <w:widowControl w:val="0"/>
+      <w:jc w:val="both"/>
+    </w:pPr>
+    <w:rPr>
+      <w:kern w:val="2"/>
+      <w:sz w:val="21"/>
+      <w:szCs w:val="24"/>
+    </w:rPr>
+  </w:style>
+  <w:style w:type="character" w:default="1" w:styleId="DefaultParagraphFont">
+    <w:name w:val="Default Paragraph Font"/>
+    <w:uiPriority w:val="1"/>
+    <w:semiHidden/>
+    <w:unhideWhenUsed/>
+  </w:style>
+  <w:style w:type="table" w:default="1" w:styleId="TableNormal">
+    <w:name w:val="Normal Table"/>
+    <w:uiPriority w:val="99"/>
+    <w:semiHidden/>
+    <w:unhideWhenUsed/>
+    <w:tblPr>
+      <w:tblInd w:w="0" w:type="dxa"/>
+      <w:tblCellMar>
+        <w:top w:w="0" w:type="dxa"/>
+        <w:left w:w="108" w:type="dxa"/>
+        <w:bottom w:w="0" w:type="dxa"/>
+        <w:right w:w="108" w:type="dxa"/>
+      </w:tblCellMar>
+    </w:tblPr>
+  </w:style>
+  <w:style w:type="numbering" w:default="1" w:styleId="NoList">
     <w:name w:val="No List"/>
     <w:uiPriority w:val="99"/>
     <w:semiHidden/>

</xml_diff>